<commit_message>
Added the Selection sort
Added the Selection sort
</commit_message>
<xml_diff>
--- a/Algorithms/GrokkingAlgorithms/AlgorithmNotes.docx
+++ b/Algorithms/GrokkingAlgorithms/AlgorithmNotes.docx
@@ -10,13 +10,23 @@
           <w:u w:val="single"/>
         </w:rPr>
       </w:pPr>
+      <w:proofErr w:type="spellStart"/>
       <w:r>
         <w:rPr>
           <w:b/>
           <w:sz w:val="24"/>
           <w:u w:val="single"/>
         </w:rPr>
-        <w:t>Grokking Algorithms</w:t>
+        <w:t>Grokking</w:t>
+      </w:r>
+      <w:proofErr w:type="spellEnd"/>
+      <w:r>
+        <w:rPr>
+          <w:b/>
+          <w:sz w:val="24"/>
+          <w:u w:val="single"/>
+        </w:rPr>
+        <w:t xml:space="preserve"> Algorithms</w:t>
       </w:r>
     </w:p>
     <w:p>
@@ -28,7 +38,15 @@
         </w:numPr>
       </w:pPr>
       <w:r>
-        <w:t>Binary Search Method, Takes O(log n) logarithmic time to compute as compared to the O(n) Linear Time fo simple search</w:t>
+        <w:t xml:space="preserve">Binary Search Method, Takes O(log n) logarithmic time to compute as compared to the O(n) Linear Time </w:t>
+      </w:r>
+      <w:proofErr w:type="spellStart"/>
+      <w:r>
+        <w:t>fo</w:t>
+      </w:r>
+      <w:proofErr w:type="spellEnd"/>
+      <w:r>
+        <w:t xml:space="preserve"> simple search</w:t>
       </w:r>
     </w:p>
     <w:p>
@@ -91,27 +109,67 @@
     </w:p>
     <w:p>
       <w:r>
-        <w:t>• O(log n), also known as log time. Example: Binary search.</w:t>
-      </w:r>
-    </w:p>
-    <w:p>
-      <w:r>
-        <w:t>• O(n), also known as linear time. Example: Simple search.</w:t>
-      </w:r>
-    </w:p>
-    <w:p>
-      <w:r>
-        <w:t>• O(n * log n). Example: A fast sorting algorithm, like quicksort</w:t>
-      </w:r>
-    </w:p>
-    <w:p>
-      <w:r>
-        <w:t>• O(n2). Example: A slow sorting algorithm, like selection sort</w:t>
-      </w:r>
-    </w:p>
-    <w:p>
-      <w:r>
-        <w:t>• O(n!). Example: A really slow algorithm, like the traveling salesperson.</w:t>
+        <w:t xml:space="preserve">• </w:t>
+      </w:r>
+      <w:proofErr w:type="gramStart"/>
+      <w:r>
+        <w:t>O(</w:t>
+      </w:r>
+      <w:proofErr w:type="gramEnd"/>
+      <w:r>
+        <w:t>log n), also known as log time. Example: Binary search.</w:t>
+      </w:r>
+    </w:p>
+    <w:p>
+      <w:r>
+        <w:t xml:space="preserve">• </w:t>
+      </w:r>
+      <w:proofErr w:type="gramStart"/>
+      <w:r>
+        <w:t>O(</w:t>
+      </w:r>
+      <w:proofErr w:type="gramEnd"/>
+      <w:r>
+        <w:t>n), also known as linear time. Example: Simple search.</w:t>
+      </w:r>
+    </w:p>
+    <w:p>
+      <w:r>
+        <w:t xml:space="preserve">• </w:t>
+      </w:r>
+      <w:proofErr w:type="gramStart"/>
+      <w:r>
+        <w:t>O(</w:t>
+      </w:r>
+      <w:proofErr w:type="gramEnd"/>
+      <w:r>
+        <w:t>n * log n). Example: A fast sorting algorithm, like quicksort</w:t>
+      </w:r>
+    </w:p>
+    <w:p>
+      <w:r>
+        <w:t xml:space="preserve">• </w:t>
+      </w:r>
+      <w:proofErr w:type="gramStart"/>
+      <w:r>
+        <w:t>O(</w:t>
+      </w:r>
+      <w:proofErr w:type="gramEnd"/>
+      <w:r>
+        <w:t>n2). Example: A slow sorting algorithm, like selection sort</w:t>
+      </w:r>
+    </w:p>
+    <w:p>
+      <w:r>
+        <w:t xml:space="preserve">• </w:t>
+      </w:r>
+      <w:proofErr w:type="gramStart"/>
+      <w:r>
+        <w:t>O(</w:t>
+      </w:r>
+      <w:proofErr w:type="gramEnd"/>
+      <w:r>
+        <w:t>n!). Example: A really slow algorithm, like the traveling salesperson.</w:t>
       </w:r>
     </w:p>
     <w:p>
@@ -187,6 +245,7 @@
       <w:pPr>
         <w:ind w:left="360"/>
       </w:pPr>
+      <w:proofErr w:type="gramStart"/>
       <w:r>
         <w:t xml:space="preserve">• </w:t>
       </w:r>
@@ -194,10 +253,12 @@
         <w:t xml:space="preserve"> </w:t>
       </w:r>
       <w:r>
-        <w:t xml:space="preserve">Instead, we talk about how quickly the run time of an algorithm increases as the size of the input </w:t>
-      </w:r>
-      <w:bookmarkStart w:id="0" w:name="_GoBack"/>
-      <w:bookmarkEnd w:id="0"/>
+        <w:t>Instead</w:t>
+      </w:r>
+      <w:proofErr w:type="gramEnd"/>
+      <w:r>
+        <w:t xml:space="preserve">, we talk about how quickly the run time of an algorithm increases as the size of the input </w:t>
+      </w:r>
       <w:r>
         <w:t xml:space="preserve"> </w:t>
       </w:r>
@@ -208,14 +269,58 @@
     <w:p>
       <w:pPr>
         <w:ind w:firstLine="360"/>
+      </w:pPr>
+      <w:r>
+        <w:t xml:space="preserve">• </w:t>
+      </w:r>
+      <w:proofErr w:type="gramStart"/>
+      <w:r>
+        <w:t>O(</w:t>
+      </w:r>
+      <w:proofErr w:type="gramEnd"/>
+      <w:r>
+        <w:t>log n) is faster than O(n), but it gets a lot faster as the list of items you’re searching grows.</w:t>
+      </w:r>
+    </w:p>
+    <w:p>
+      <w:pPr>
+        <w:pStyle w:val="ListParagraph"/>
+        <w:numPr>
+          <w:ilvl w:val="0"/>
+          <w:numId w:val="1"/>
+        </w:numPr>
         <w:rPr>
           <w:b/>
           <w:u w:val="single"/>
         </w:rPr>
       </w:pPr>
       <w:r>
-        <w:t>• O(log n) is faster than O(n), but it gets a lot faster as the list of items you’re searching grows.</w:t>
-      </w:r>
+        <w:t>C</w:t>
+      </w:r>
+      <w:r>
+        <w:t>onstants like 1/2 are ignored in Big O notation</w:t>
+      </w:r>
+    </w:p>
+    <w:p>
+      <w:pPr>
+        <w:rPr>
+          <w:b/>
+          <w:u w:val="single"/>
+        </w:rPr>
+      </w:pPr>
+      <w:r>
+        <w:t xml:space="preserve">Selection sort is a neat algorithm, but it’s not very fast. Quicksort is a faster sorting algorithm that only takes </w:t>
+      </w:r>
+      <w:proofErr w:type="gramStart"/>
+      <w:r>
+        <w:t>O(</w:t>
+      </w:r>
+      <w:proofErr w:type="gramEnd"/>
+      <w:r>
+        <w:t>n log n) time.</w:t>
+      </w:r>
+      <w:bookmarkStart w:id="0" w:name="_GoBack"/>
+      <w:bookmarkEnd w:id="0"/>
     </w:p>
     <w:sectPr>
       <w:pgSz w:w="12240" w:h="15840"/>

</xml_diff>